<commit_message>
ОП Pract 27 Access information added, cli, mgr code removed
</commit_message>
<xml_diff>
--- a/Course II/ОП/Pract VBA/Pract 27/files/ClientPrint.docx
+++ b/Course II/ОП/Pract VBA/Pract 27/files/ClientPrint.docx
@@ -86,15 +86,7 @@
           <w:sz w:val="32"/>
           <w:szCs w:val="32"/>
         </w:rPr>
-        <w:t xml:space="preserve">Код </w:t>
-      </w:r>
-      <w:r>
-        <w:rPr>
-          <w:rFonts w:ascii="Times New Roman" w:hAnsi="Times New Roman" w:cs="Times New Roman"/>
-          <w:sz w:val="32"/>
-          <w:szCs w:val="32"/>
-        </w:rPr>
-        <w:t>–</w:t>
+        <w:t>ФИО –</w:t>
       </w:r>
       <w:r>
         <w:rPr>
@@ -104,7 +96,7 @@
         </w:rPr>
         <w:t xml:space="preserve"> </w:t>
       </w:r>
-      <w:bookmarkStart w:id="1" w:name="код_клиента"/>
+      <w:bookmarkStart w:id="1" w:name="фио_клиента"/>
       <w:proofErr w:type="spellStart"/>
       <w:r>
         <w:rPr>
@@ -112,7 +104,7 @@
           <w:sz w:val="32"/>
           <w:szCs w:val="32"/>
         </w:rPr>
-        <w:t>код_клиента</w:t>
+        <w:t>фио_клиента</w:t>
       </w:r>
       <w:bookmarkEnd w:id="1"/>
       <w:proofErr w:type="spellEnd"/>
@@ -131,7 +123,7 @@
           <w:sz w:val="32"/>
           <w:szCs w:val="32"/>
         </w:rPr>
-        <w:t>ФИО –</w:t>
+        <w:t>Единиц товара куплено –</w:t>
       </w:r>
       <w:r>
         <w:rPr>
@@ -141,7 +133,7 @@
         </w:rPr>
         <w:t xml:space="preserve"> </w:t>
       </w:r>
-      <w:bookmarkStart w:id="2" w:name="фио_клиента"/>
+      <w:bookmarkStart w:id="2" w:name="товар_клиент"/>
       <w:proofErr w:type="spellStart"/>
       <w:r>
         <w:rPr>
@@ -149,7 +141,7 @@
           <w:sz w:val="32"/>
           <w:szCs w:val="32"/>
         </w:rPr>
-        <w:t>фио_клиента</w:t>
+        <w:t>товар_клиент</w:t>
       </w:r>
       <w:bookmarkEnd w:id="2"/>
       <w:proofErr w:type="spellEnd"/>
@@ -168,17 +160,25 @@
           <w:sz w:val="32"/>
           <w:szCs w:val="32"/>
         </w:rPr>
-        <w:t>Единиц товара куплено –</w:t>
-      </w:r>
-      <w:r>
-        <w:rPr>
-          <w:rFonts w:ascii="Times New Roman" w:hAnsi="Times New Roman" w:cs="Times New Roman"/>
-          <w:sz w:val="32"/>
-          <w:szCs w:val="32"/>
-        </w:rPr>
-        <w:t xml:space="preserve"> </w:t>
-      </w:r>
-      <w:bookmarkStart w:id="3" w:name="товар_клиент"/>
+        <w:t>№</w:t>
+      </w:r>
+      <w:r>
+        <w:rPr>
+          <w:rFonts w:ascii="Times New Roman" w:hAnsi="Times New Roman" w:cs="Times New Roman"/>
+          <w:sz w:val="32"/>
+          <w:szCs w:val="32"/>
+        </w:rPr>
+        <w:t xml:space="preserve"> о</w:t>
+      </w:r>
+      <w:r>
+        <w:rPr>
+          <w:rFonts w:ascii="Times New Roman" w:hAnsi="Times New Roman" w:cs="Times New Roman"/>
+          <w:sz w:val="32"/>
+          <w:szCs w:val="32"/>
+        </w:rPr>
+        <w:t xml:space="preserve">бслуживающего менеджера: </w:t>
+      </w:r>
+      <w:bookmarkStart w:id="3" w:name="номер_менеджер"/>
       <w:proofErr w:type="spellStart"/>
       <w:r>
         <w:rPr>
@@ -186,54 +186,9 @@
           <w:sz w:val="32"/>
           <w:szCs w:val="32"/>
         </w:rPr>
-        <w:t>товар_клиент</w:t>
+        <w:t>номер_менеджер</w:t>
       </w:r>
       <w:bookmarkEnd w:id="3"/>
-      <w:proofErr w:type="spellEnd"/>
-    </w:p>
-    <w:p>
-      <w:pPr>
-        <w:rPr>
-          <w:rFonts w:ascii="Times New Roman" w:hAnsi="Times New Roman" w:cs="Times New Roman"/>
-          <w:sz w:val="32"/>
-          <w:szCs w:val="32"/>
-        </w:rPr>
-      </w:pPr>
-      <w:r>
-        <w:rPr>
-          <w:rFonts w:ascii="Times New Roman" w:hAnsi="Times New Roman" w:cs="Times New Roman"/>
-          <w:sz w:val="32"/>
-          <w:szCs w:val="32"/>
-        </w:rPr>
-        <w:t>№</w:t>
-      </w:r>
-      <w:r>
-        <w:rPr>
-          <w:rFonts w:ascii="Times New Roman" w:hAnsi="Times New Roman" w:cs="Times New Roman"/>
-          <w:sz w:val="32"/>
-          <w:szCs w:val="32"/>
-        </w:rPr>
-        <w:t xml:space="preserve"> о</w:t>
-      </w:r>
-      <w:r>
-        <w:rPr>
-          <w:rFonts w:ascii="Times New Roman" w:hAnsi="Times New Roman" w:cs="Times New Roman"/>
-          <w:sz w:val="32"/>
-          <w:szCs w:val="32"/>
-        </w:rPr>
-        <w:t xml:space="preserve">бслуживающего менеджера: </w:t>
-      </w:r>
-      <w:bookmarkStart w:id="4" w:name="номер_менеджер"/>
-      <w:proofErr w:type="spellStart"/>
-      <w:r>
-        <w:rPr>
-          <w:rFonts w:ascii="Times New Roman" w:hAnsi="Times New Roman" w:cs="Times New Roman"/>
-          <w:sz w:val="32"/>
-          <w:szCs w:val="32"/>
-        </w:rPr>
-        <w:t>номер_менеджер</w:t>
-      </w:r>
-      <w:bookmarkEnd w:id="4"/>
       <w:proofErr w:type="spellEnd"/>
     </w:p>
     <w:p>
@@ -263,24 +218,69 @@
         </w:rPr>
         <w:t>Обслуживающий менеджер:</w:t>
       </w:r>
-      <w:bookmarkStart w:id="5" w:name="_GoBack"/>
+    </w:p>
+    <w:p>
+      <w:pPr>
+        <w:rPr>
+          <w:rFonts w:ascii="Times New Roman" w:hAnsi="Times New Roman" w:cs="Times New Roman"/>
+          <w:sz w:val="32"/>
+          <w:szCs w:val="32"/>
+        </w:rPr>
+      </w:pPr>
+      <w:bookmarkStart w:id="4" w:name="_GoBack"/>
+      <w:bookmarkEnd w:id="4"/>
+      <w:r>
+        <w:rPr>
+          <w:rFonts w:ascii="Times New Roman" w:hAnsi="Times New Roman" w:cs="Times New Roman"/>
+          <w:sz w:val="32"/>
+          <w:szCs w:val="32"/>
+        </w:rPr>
+        <w:t xml:space="preserve">Имя </w:t>
+      </w:r>
+      <w:r>
+        <w:rPr>
+          <w:rFonts w:ascii="Times New Roman" w:hAnsi="Times New Roman" w:cs="Times New Roman"/>
+          <w:sz w:val="32"/>
+          <w:szCs w:val="32"/>
+        </w:rPr>
+        <w:t>–</w:t>
+      </w:r>
+      <w:r>
+        <w:rPr>
+          <w:rFonts w:ascii="Times New Roman" w:hAnsi="Times New Roman" w:cs="Times New Roman"/>
+          <w:sz w:val="32"/>
+          <w:szCs w:val="32"/>
+        </w:rPr>
+        <w:t xml:space="preserve"> </w:t>
+      </w:r>
+      <w:bookmarkStart w:id="5" w:name="менеджер_имя"/>
+      <w:proofErr w:type="spellStart"/>
+      <w:r>
+        <w:rPr>
+          <w:rFonts w:ascii="Times New Roman" w:hAnsi="Times New Roman" w:cs="Times New Roman"/>
+          <w:sz w:val="32"/>
+          <w:szCs w:val="32"/>
+        </w:rPr>
+        <w:t>менеджер_имя</w:t>
+      </w:r>
       <w:bookmarkEnd w:id="5"/>
-    </w:p>
-    <w:p>
-      <w:pPr>
-        <w:rPr>
-          <w:rFonts w:ascii="Times New Roman" w:hAnsi="Times New Roman" w:cs="Times New Roman"/>
-          <w:sz w:val="32"/>
-          <w:szCs w:val="32"/>
-        </w:rPr>
-      </w:pPr>
-      <w:r>
-        <w:rPr>
-          <w:rFonts w:ascii="Times New Roman" w:hAnsi="Times New Roman" w:cs="Times New Roman"/>
-          <w:sz w:val="32"/>
-          <w:szCs w:val="32"/>
-        </w:rPr>
-        <w:t xml:space="preserve">Код </w:t>
+      <w:proofErr w:type="spellEnd"/>
+    </w:p>
+    <w:p>
+      <w:pPr>
+        <w:rPr>
+          <w:rFonts w:ascii="Times New Roman" w:hAnsi="Times New Roman" w:cs="Times New Roman"/>
+          <w:sz w:val="32"/>
+          <w:szCs w:val="32"/>
+        </w:rPr>
+      </w:pPr>
+      <w:r>
+        <w:rPr>
+          <w:rFonts w:ascii="Times New Roman" w:hAnsi="Times New Roman" w:cs="Times New Roman"/>
+          <w:sz w:val="32"/>
+          <w:szCs w:val="32"/>
+        </w:rPr>
+        <w:t xml:space="preserve">Фамилия </w:t>
       </w:r>
       <w:r>
         <w:rPr>
@@ -298,7 +298,7 @@
         </w:rPr>
         <w:t xml:space="preserve"> </w:t>
       </w:r>
-      <w:bookmarkStart w:id="6" w:name="менеджер_код"/>
+      <w:bookmarkStart w:id="6" w:name="менеджер_фамилия"/>
       <w:proofErr w:type="spellStart"/>
       <w:r>
         <w:rPr>
@@ -306,7 +306,7 @@
           <w:sz w:val="32"/>
           <w:szCs w:val="32"/>
         </w:rPr>
-        <w:t>менеджер_код</w:t>
+        <w:t>менеджер_фамилия</w:t>
       </w:r>
       <w:bookmarkEnd w:id="6"/>
       <w:proofErr w:type="spellEnd"/>
@@ -325,7 +325,7 @@
           <w:sz w:val="32"/>
           <w:szCs w:val="32"/>
         </w:rPr>
-        <w:t xml:space="preserve">Имя </w:t>
+        <w:t xml:space="preserve">Отчество </w:t>
       </w:r>
       <w:r>
         <w:rPr>
@@ -343,7 +343,7 @@
         </w:rPr>
         <w:t xml:space="preserve"> </w:t>
       </w:r>
-      <w:bookmarkStart w:id="7" w:name="менеджер_имя"/>
+      <w:bookmarkStart w:id="7" w:name="менеджер_отчество"/>
       <w:proofErr w:type="spellStart"/>
       <w:r>
         <w:rPr>
@@ -351,7 +351,7 @@
           <w:sz w:val="32"/>
           <w:szCs w:val="32"/>
         </w:rPr>
-        <w:t>менеджер_имя</w:t>
+        <w:t>менеджер_отчество</w:t>
       </w:r>
       <w:bookmarkEnd w:id="7"/>
       <w:proofErr w:type="spellEnd"/>
@@ -370,7 +370,7 @@
           <w:sz w:val="32"/>
           <w:szCs w:val="32"/>
         </w:rPr>
-        <w:t xml:space="preserve">Фамилия </w:t>
+        <w:t xml:space="preserve">Телефон </w:t>
       </w:r>
       <w:r>
         <w:rPr>
@@ -388,7 +388,7 @@
         </w:rPr>
         <w:t xml:space="preserve"> </w:t>
       </w:r>
-      <w:bookmarkStart w:id="8" w:name="менеджер_фамилия"/>
+      <w:bookmarkStart w:id="8" w:name="менеджер_телефон"/>
       <w:proofErr w:type="spellStart"/>
       <w:r>
         <w:rPr>
@@ -396,7 +396,7 @@
           <w:sz w:val="32"/>
           <w:szCs w:val="32"/>
         </w:rPr>
-        <w:t>менеджер_фамилия</w:t>
+        <w:t>менеджер_телефон</w:t>
       </w:r>
       <w:bookmarkEnd w:id="8"/>
       <w:proofErr w:type="spellEnd"/>
@@ -405,96 +405,6 @@
       <w:pPr>
         <w:rPr>
           <w:rFonts w:ascii="Times New Roman" w:hAnsi="Times New Roman" w:cs="Times New Roman"/>
-          <w:sz w:val="32"/>
-          <w:szCs w:val="32"/>
-        </w:rPr>
-      </w:pPr>
-      <w:r>
-        <w:rPr>
-          <w:rFonts w:ascii="Times New Roman" w:hAnsi="Times New Roman" w:cs="Times New Roman"/>
-          <w:sz w:val="32"/>
-          <w:szCs w:val="32"/>
-        </w:rPr>
-        <w:t xml:space="preserve">Отчество </w:t>
-      </w:r>
-      <w:r>
-        <w:rPr>
-          <w:rFonts w:ascii="Times New Roman" w:hAnsi="Times New Roman" w:cs="Times New Roman"/>
-          <w:sz w:val="32"/>
-          <w:szCs w:val="32"/>
-        </w:rPr>
-        <w:t>–</w:t>
-      </w:r>
-      <w:r>
-        <w:rPr>
-          <w:rFonts w:ascii="Times New Roman" w:hAnsi="Times New Roman" w:cs="Times New Roman"/>
-          <w:sz w:val="32"/>
-          <w:szCs w:val="32"/>
-        </w:rPr>
-        <w:t xml:space="preserve"> </w:t>
-      </w:r>
-      <w:bookmarkStart w:id="9" w:name="менеджер_отчество"/>
-      <w:proofErr w:type="spellStart"/>
-      <w:r>
-        <w:rPr>
-          <w:rFonts w:ascii="Times New Roman" w:hAnsi="Times New Roman" w:cs="Times New Roman"/>
-          <w:sz w:val="32"/>
-          <w:szCs w:val="32"/>
-        </w:rPr>
-        <w:t>менеджер_отчество</w:t>
-      </w:r>
-      <w:bookmarkEnd w:id="9"/>
-      <w:proofErr w:type="spellEnd"/>
-    </w:p>
-    <w:p>
-      <w:pPr>
-        <w:rPr>
-          <w:rFonts w:ascii="Times New Roman" w:hAnsi="Times New Roman" w:cs="Times New Roman"/>
-          <w:sz w:val="32"/>
-          <w:szCs w:val="32"/>
-        </w:rPr>
-      </w:pPr>
-      <w:r>
-        <w:rPr>
-          <w:rFonts w:ascii="Times New Roman" w:hAnsi="Times New Roman" w:cs="Times New Roman"/>
-          <w:sz w:val="32"/>
-          <w:szCs w:val="32"/>
-        </w:rPr>
-        <w:t xml:space="preserve">Телефон </w:t>
-      </w:r>
-      <w:r>
-        <w:rPr>
-          <w:rFonts w:ascii="Times New Roman" w:hAnsi="Times New Roman" w:cs="Times New Roman"/>
-          <w:sz w:val="32"/>
-          <w:szCs w:val="32"/>
-        </w:rPr>
-        <w:t>–</w:t>
-      </w:r>
-      <w:r>
-        <w:rPr>
-          <w:rFonts w:ascii="Times New Roman" w:hAnsi="Times New Roman" w:cs="Times New Roman"/>
-          <w:sz w:val="32"/>
-          <w:szCs w:val="32"/>
-        </w:rPr>
-        <w:t xml:space="preserve"> </w:t>
-      </w:r>
-      <w:bookmarkStart w:id="10" w:name="менеджер_телефон"/>
-      <w:proofErr w:type="spellStart"/>
-      <w:r>
-        <w:rPr>
-          <w:rFonts w:ascii="Times New Roman" w:hAnsi="Times New Roman" w:cs="Times New Roman"/>
-          <w:sz w:val="32"/>
-          <w:szCs w:val="32"/>
-        </w:rPr>
-        <w:t>менеджер_телефон</w:t>
-      </w:r>
-      <w:bookmarkEnd w:id="10"/>
-      <w:proofErr w:type="spellEnd"/>
-    </w:p>
-    <w:p>
-      <w:pPr>
-        <w:rPr>
-          <w:rFonts w:ascii="Times New Roman" w:hAnsi="Times New Roman" w:cs="Times New Roman"/>
           <w:sz w:val="28"/>
           <w:szCs w:val="28"/>
         </w:rPr>
@@ -524,7 +434,7 @@
         </w:rPr>
         <w:t xml:space="preserve">: </w:t>
       </w:r>
-      <w:bookmarkStart w:id="11" w:name="время"/>
+      <w:bookmarkStart w:id="9" w:name="время"/>
       <w:r>
         <w:rPr>
           <w:rFonts w:ascii="Times New Roman" w:hAnsi="Times New Roman" w:cs="Times New Roman"/>
@@ -533,7 +443,7 @@
         </w:rPr>
         <w:t>время</w:t>
       </w:r>
-      <w:bookmarkEnd w:id="11"/>
+      <w:bookmarkEnd w:id="9"/>
     </w:p>
     <w:p>
       <w:pPr>
@@ -567,7 +477,7 @@
         </w:rPr>
         <w:t xml:space="preserve"> </w:t>
       </w:r>
-      <w:bookmarkStart w:id="12" w:name="дата"/>
+      <w:bookmarkStart w:id="10" w:name="дата"/>
       <w:r>
         <w:rPr>
           <w:rFonts w:ascii="Times New Roman" w:hAnsi="Times New Roman" w:cs="Times New Roman"/>
@@ -576,7 +486,7 @@
         </w:rPr>
         <w:t>дата</w:t>
       </w:r>
-      <w:bookmarkEnd w:id="12"/>
+      <w:bookmarkEnd w:id="10"/>
     </w:p>
     <w:sectPr>
       <w:pgSz w:w="11906" w:h="16838"/>

</xml_diff>

<commit_message>
ОП Pract 27 docs formatted GetGoodsBDForm.vb && GetGoodsPrint №1 fixed
</commit_message>
<xml_diff>
--- a/Course II/ОП/Pract VBA/Pract 27/files/ClientPrint.docx
+++ b/Course II/ОП/Pract VBA/Pract 27/files/ClientPrint.docx
@@ -227,15 +227,58 @@
           <w:szCs w:val="32"/>
         </w:rPr>
       </w:pPr>
-      <w:bookmarkStart w:id="4" w:name="_GoBack"/>
+      <w:r>
+        <w:rPr>
+          <w:rFonts w:ascii="Times New Roman" w:hAnsi="Times New Roman" w:cs="Times New Roman"/>
+          <w:sz w:val="32"/>
+          <w:szCs w:val="32"/>
+        </w:rPr>
+        <w:t xml:space="preserve">Имя </w:t>
+      </w:r>
+      <w:r>
+        <w:rPr>
+          <w:rFonts w:ascii="Times New Roman" w:hAnsi="Times New Roman" w:cs="Times New Roman"/>
+          <w:sz w:val="32"/>
+          <w:szCs w:val="32"/>
+        </w:rPr>
+        <w:t>–</w:t>
+      </w:r>
+      <w:r>
+        <w:rPr>
+          <w:rFonts w:ascii="Times New Roman" w:hAnsi="Times New Roman" w:cs="Times New Roman"/>
+          <w:sz w:val="32"/>
+          <w:szCs w:val="32"/>
+        </w:rPr>
+        <w:t xml:space="preserve"> </w:t>
+      </w:r>
+      <w:bookmarkStart w:id="4" w:name="менеджер_имя"/>
+      <w:proofErr w:type="spellStart"/>
+      <w:r>
+        <w:rPr>
+          <w:rFonts w:ascii="Times New Roman" w:hAnsi="Times New Roman" w:cs="Times New Roman"/>
+          <w:sz w:val="32"/>
+          <w:szCs w:val="32"/>
+        </w:rPr>
+        <w:t>менеджер_имя</w:t>
+      </w:r>
       <w:bookmarkEnd w:id="4"/>
-      <w:r>
-        <w:rPr>
-          <w:rFonts w:ascii="Times New Roman" w:hAnsi="Times New Roman" w:cs="Times New Roman"/>
-          <w:sz w:val="32"/>
-          <w:szCs w:val="32"/>
-        </w:rPr>
-        <w:t xml:space="preserve">Имя </w:t>
+      <w:proofErr w:type="spellEnd"/>
+    </w:p>
+    <w:p>
+      <w:pPr>
+        <w:rPr>
+          <w:rFonts w:ascii="Times New Roman" w:hAnsi="Times New Roman" w:cs="Times New Roman"/>
+          <w:sz w:val="32"/>
+          <w:szCs w:val="32"/>
+        </w:rPr>
+      </w:pPr>
+      <w:r>
+        <w:rPr>
+          <w:rFonts w:ascii="Times New Roman" w:hAnsi="Times New Roman" w:cs="Times New Roman"/>
+          <w:sz w:val="32"/>
+          <w:szCs w:val="32"/>
+        </w:rPr>
+        <w:t xml:space="preserve">Фамилия </w:t>
       </w:r>
       <w:r>
         <w:rPr>
@@ -253,7 +296,7 @@
         </w:rPr>
         <w:t xml:space="preserve"> </w:t>
       </w:r>
-      <w:bookmarkStart w:id="5" w:name="менеджер_имя"/>
+      <w:bookmarkStart w:id="5" w:name="менеджер_фамилия"/>
       <w:proofErr w:type="spellStart"/>
       <w:r>
         <w:rPr>
@@ -261,7 +304,7 @@
           <w:sz w:val="32"/>
           <w:szCs w:val="32"/>
         </w:rPr>
-        <w:t>менеджер_имя</w:t>
+        <w:t>менеджер_фамилия</w:t>
       </w:r>
       <w:bookmarkEnd w:id="5"/>
       <w:proofErr w:type="spellEnd"/>
@@ -280,7 +323,7 @@
           <w:sz w:val="32"/>
           <w:szCs w:val="32"/>
         </w:rPr>
-        <w:t xml:space="preserve">Фамилия </w:t>
+        <w:t xml:space="preserve">Отчество </w:t>
       </w:r>
       <w:r>
         <w:rPr>
@@ -298,7 +341,7 @@
         </w:rPr>
         <w:t xml:space="preserve"> </w:t>
       </w:r>
-      <w:bookmarkStart w:id="6" w:name="менеджер_фамилия"/>
+      <w:bookmarkStart w:id="6" w:name="менеджер_отчество"/>
       <w:proofErr w:type="spellStart"/>
       <w:r>
         <w:rPr>
@@ -306,7 +349,7 @@
           <w:sz w:val="32"/>
           <w:szCs w:val="32"/>
         </w:rPr>
-        <w:t>менеджер_фамилия</w:t>
+        <w:t>менеджер_отчество</w:t>
       </w:r>
       <w:bookmarkEnd w:id="6"/>
       <w:proofErr w:type="spellEnd"/>
@@ -325,7 +368,7 @@
           <w:sz w:val="32"/>
           <w:szCs w:val="32"/>
         </w:rPr>
-        <w:t xml:space="preserve">Отчество </w:t>
+        <w:t xml:space="preserve">Телефон </w:t>
       </w:r>
       <w:r>
         <w:rPr>
@@ -343,7 +386,7 @@
         </w:rPr>
         <w:t xml:space="preserve"> </w:t>
       </w:r>
-      <w:bookmarkStart w:id="7" w:name="менеджер_отчество"/>
+      <w:bookmarkStart w:id="7" w:name="менеджер_телефон"/>
       <w:proofErr w:type="spellStart"/>
       <w:r>
         <w:rPr>
@@ -351,7 +394,7 @@
           <w:sz w:val="32"/>
           <w:szCs w:val="32"/>
         </w:rPr>
-        <w:t>менеджер_отчество</w:t>
+        <w:t>менеджер_телефон</w:t>
       </w:r>
       <w:bookmarkEnd w:id="7"/>
       <w:proofErr w:type="spellEnd"/>
@@ -360,51 +403,6 @@
       <w:pPr>
         <w:rPr>
           <w:rFonts w:ascii="Times New Roman" w:hAnsi="Times New Roman" w:cs="Times New Roman"/>
-          <w:sz w:val="32"/>
-          <w:szCs w:val="32"/>
-        </w:rPr>
-      </w:pPr>
-      <w:r>
-        <w:rPr>
-          <w:rFonts w:ascii="Times New Roman" w:hAnsi="Times New Roman" w:cs="Times New Roman"/>
-          <w:sz w:val="32"/>
-          <w:szCs w:val="32"/>
-        </w:rPr>
-        <w:t xml:space="preserve">Телефон </w:t>
-      </w:r>
-      <w:r>
-        <w:rPr>
-          <w:rFonts w:ascii="Times New Roman" w:hAnsi="Times New Roman" w:cs="Times New Roman"/>
-          <w:sz w:val="32"/>
-          <w:szCs w:val="32"/>
-        </w:rPr>
-        <w:t>–</w:t>
-      </w:r>
-      <w:r>
-        <w:rPr>
-          <w:rFonts w:ascii="Times New Roman" w:hAnsi="Times New Roman" w:cs="Times New Roman"/>
-          <w:sz w:val="32"/>
-          <w:szCs w:val="32"/>
-        </w:rPr>
-        <w:t xml:space="preserve"> </w:t>
-      </w:r>
-      <w:bookmarkStart w:id="8" w:name="менеджер_телефон"/>
-      <w:proofErr w:type="spellStart"/>
-      <w:r>
-        <w:rPr>
-          <w:rFonts w:ascii="Times New Roman" w:hAnsi="Times New Roman" w:cs="Times New Roman"/>
-          <w:sz w:val="32"/>
-          <w:szCs w:val="32"/>
-        </w:rPr>
-        <w:t>менеджер_телефон</w:t>
-      </w:r>
-      <w:bookmarkEnd w:id="8"/>
-      <w:proofErr w:type="spellEnd"/>
-    </w:p>
-    <w:p>
-      <w:pPr>
-        <w:rPr>
-          <w:rFonts w:ascii="Times New Roman" w:hAnsi="Times New Roman" w:cs="Times New Roman"/>
           <w:sz w:val="28"/>
           <w:szCs w:val="28"/>
         </w:rPr>
@@ -412,12 +410,14 @@
     </w:p>
     <w:p>
       <w:pPr>
+        <w:jc w:val="right"/>
         <w:rPr>
           <w:rFonts w:ascii="Times New Roman" w:hAnsi="Times New Roman" w:cs="Times New Roman"/>
           <w:sz w:val="28"/>
           <w:szCs w:val="28"/>
         </w:rPr>
       </w:pPr>
+      <w:bookmarkStart w:id="8" w:name="_GoBack"/>
       <w:r>
         <w:rPr>
           <w:rFonts w:ascii="Times New Roman" w:hAnsi="Times New Roman" w:cs="Times New Roman"/>
@@ -447,6 +447,7 @@
     </w:p>
     <w:p>
       <w:pPr>
+        <w:jc w:val="right"/>
         <w:rPr>
           <w:rFonts w:ascii="Times New Roman" w:hAnsi="Times New Roman" w:cs="Times New Roman"/>
           <w:sz w:val="28"/>
@@ -487,6 +488,7 @@
         <w:t>дата</w:t>
       </w:r>
       <w:bookmarkEnd w:id="10"/>
+      <w:bookmarkEnd w:id="8"/>
     </w:p>
     <w:sectPr>
       <w:pgSz w:w="11906" w:h="16838"/>

</xml_diff>